<commit_message>
Add comments on what might need to be changed
</commit_message>
<xml_diff>
--- a/ErsteIdeeNFA.docx
+++ b/ErsteIdeeNFA.docx
@@ -47,6 +47,7 @@
       <w:r>
         <w:t xml:space="preserve"> beim </w:t>
       </w:r>
+      <w:commentRangeStart w:id="0"/>
       <w:proofErr w:type="spellStart"/>
       <w:r>
         <w:rPr>
@@ -54,9 +55,16 @@
         </w:rPr>
         <w:t>Swipen</w:t>
       </w:r>
+      <w:commentRangeEnd w:id="0"/>
       <w:proofErr w:type="spellEnd"/>
       <w:r>
         <w:rPr>
+          <w:rStyle w:val="Kommentarzeichen"/>
+        </w:rPr>
+        <w:commentReference w:id="0"/>
+      </w:r>
+      <w:r>
+        <w:rPr>
           <w:highlight w:val="yellow"/>
         </w:rPr>
         <w:t xml:space="preserve"> (innerhalb 0,5 Sekunden)</w:t>
@@ -84,13 +92,7 @@
     </w:p>
     <w:p>
       <w:r>
-        <w:t xml:space="preserve">NFA: Das Laden der </w:t>
-      </w:r>
-      <w:r>
-        <w:t xml:space="preserve">Customizing </w:t>
-      </w:r>
-      <w:r>
-        <w:t xml:space="preserve">und Projektschablonen auf dem Server braucht </w:t>
+        <w:t xml:space="preserve">NFA: Das Laden der Customizing und Projektschablonen auf dem Server braucht </w:t>
       </w:r>
       <w:r>
         <w:rPr>
@@ -343,6 +345,9 @@
         <w:t xml:space="preserve">NFA: unterstützt bis </w:t>
       </w:r>
       <w:r>
+        <w:t xml:space="preserve">Android </w:t>
+      </w:r>
+      <w:r>
         <w:rPr>
           <w:highlight w:val="yellow"/>
         </w:rPr>
@@ -357,6 +362,9 @@
         <w:t xml:space="preserve">NFA: unterstützt bis </w:t>
       </w:r>
       <w:r>
+        <w:t xml:space="preserve">Android </w:t>
+      </w:r>
+      <w:r>
         <w:rPr>
           <w:highlight w:val="yellow"/>
         </w:rPr>
@@ -374,7 +382,21 @@
     </w:p>
     <w:p>
       <w:r>
-        <w:t xml:space="preserve">NFA: Bei falscher Dateneingabe gibt es eine Fehlermeldung und eine </w:t>
+        <w:t xml:space="preserve">NFA: Bei falscher </w:t>
+      </w:r>
+      <w:commentRangeStart w:id="1"/>
+      <w:r>
+        <w:t>Dateneingabe</w:t>
+      </w:r>
+      <w:commentRangeEnd w:id="1"/>
+      <w:r>
+        <w:rPr>
+          <w:rStyle w:val="Kommentarzeichen"/>
+        </w:rPr>
+        <w:commentReference w:id="1"/>
+      </w:r>
+      <w:r>
+        <w:t xml:space="preserve"> gibt es eine Fehlermeldung und eine </w:t>
       </w:r>
       <w:r>
         <w:rPr>
@@ -398,28 +420,24 @@
     <w:p>
       <w:r>
         <w:tab/>
-        <w:t xml:space="preserve">Graph wird auch ausschließlich mit korrekten </w:t>
-      </w:r>
-      <w:proofErr w:type="spellStart"/>
-      <w:r>
-        <w:t>Dateineingaben</w:t>
-      </w:r>
-      <w:proofErr w:type="spellEnd"/>
-      <w:r>
-        <w:t xml:space="preserve"> erstellt</w:t>
-      </w:r>
-    </w:p>
-    <w:p>
-      <w:r>
-        <w:t xml:space="preserve">NFA: Beschreibung/ Titel werden auf den </w:t>
-      </w:r>
-      <w:proofErr w:type="spellStart"/>
-      <w:r>
-        <w:t>Bilschrim</w:t>
-      </w:r>
-      <w:proofErr w:type="spellEnd"/>
-      <w:r>
-        <w:t xml:space="preserve"> </w:t>
+        <w:t>Graph wird auch ausschließlich mit korrekten Dateneingaben erstellt</w:t>
+      </w:r>
+    </w:p>
+    <w:p>
+      <w:r>
+        <w:t>NFA: Beschreibung/ Titel werden auf den Bil</w:t>
+      </w:r>
+      <w:r>
+        <w:t>d</w:t>
+      </w:r>
+      <w:r>
+        <w:t>sch</w:t>
+      </w:r>
+      <w:r>
+        <w:t>ir</w:t>
+      </w:r>
+      <w:r>
+        <w:t xml:space="preserve">m </w:t>
       </w:r>
       <w:r>
         <w:rPr>
@@ -496,15 +514,7 @@
     </w:p>
     <w:p>
       <w:r>
-        <w:t xml:space="preserve">NFA: Durch eine </w:t>
-      </w:r>
-      <w:proofErr w:type="spellStart"/>
-      <w:r>
-        <w:t>Pushnachricht</w:t>
-      </w:r>
-      <w:proofErr w:type="spellEnd"/>
-      <w:r>
-        <w:t xml:space="preserve"> braucht der Nutzer nur noch </w:t>
+        <w:t xml:space="preserve">NFA: Durch eine Pushnachricht braucht der Nutzer nur noch </w:t>
       </w:r>
       <w:r>
         <w:rPr>
@@ -518,8 +528,16 @@
     </w:p>
     <w:p/>
     <w:p>
+      <w:commentRangeStart w:id="2"/>
       <w:r>
         <w:t>Wartbarkeit</w:t>
+      </w:r>
+      <w:commentRangeEnd w:id="2"/>
+      <w:r>
+        <w:rPr>
+          <w:rStyle w:val="Kommentarzeichen"/>
+        </w:rPr>
+        <w:commentReference w:id="2"/>
       </w:r>
     </w:p>
     <w:p>
@@ -539,7 +557,18 @@
       </w:r>
       <w:proofErr w:type="gramEnd"/>
       <w:r>
-        <w:t xml:space="preserve"> Graphen hinzufügen kann</w:t>
+        <w:t xml:space="preserve"> Graphen hinzufügen </w:t>
+      </w:r>
+      <w:commentRangeStart w:id="3"/>
+      <w:r>
+        <w:t>kann</w:t>
+      </w:r>
+      <w:commentRangeEnd w:id="3"/>
+      <w:r>
+        <w:rPr>
+          <w:rStyle w:val="Kommentarzeichen"/>
+        </w:rPr>
+        <w:commentReference w:id="3"/>
       </w:r>
     </w:p>
     <w:p/>
@@ -586,27 +615,27 @@
     <w:p/>
     <w:p>
       <w:r>
-        <w:t xml:space="preserve">NFA: Bei Absturz sind alle Daten aller Projekte vorhanden, die </w:t>
-      </w:r>
-      <w:r>
-        <w:rPr>
-          <w:highlight w:val="yellow"/>
-        </w:rPr>
-        <w:t xml:space="preserve">bis </w:t>
-      </w:r>
-      <w:proofErr w:type="gramStart"/>
-      <w:r>
-        <w:rPr>
-          <w:highlight w:val="yellow"/>
-        </w:rPr>
-        <w:t>zum letzten erstellen</w:t>
-      </w:r>
-      <w:proofErr w:type="gramEnd"/>
-      <w:r>
-        <w:rPr>
-          <w:highlight w:val="yellow"/>
-        </w:rPr>
-        <w:t xml:space="preserve"> des jeweiligen Graphen</w:t>
+        <w:t xml:space="preserve">NFA: Bei </w:t>
+      </w:r>
+      <w:commentRangeStart w:id="4"/>
+      <w:r>
+        <w:t xml:space="preserve">Absturz </w:t>
+      </w:r>
+      <w:commentRangeEnd w:id="4"/>
+      <w:r>
+        <w:rPr>
+          <w:rStyle w:val="Kommentarzeichen"/>
+        </w:rPr>
+        <w:commentReference w:id="4"/>
+      </w:r>
+      <w:r>
+        <w:t xml:space="preserve">sind alle Daten aller Projekte vorhanden, die </w:t>
+      </w:r>
+      <w:r>
+        <w:rPr>
+          <w:highlight w:val="yellow"/>
+        </w:rPr>
+        <w:t>bis zum letzten erstellen des jeweiligen Graphen</w:t>
       </w:r>
       <w:r>
         <w:t xml:space="preserve"> vorhanden waren. </w:t>
@@ -632,15 +661,7 @@
         <w:t>NFA</w:t>
       </w:r>
       <w:r>
-        <w:t xml:space="preserve">: Beim Hochladen von Bildern ist es möglich Achsenbeschriftungen </w:t>
-      </w:r>
-      <w:proofErr w:type="gramStart"/>
-      <w:r>
-        <w:t>auszublenden</w:t>
-      </w:r>
-      <w:proofErr w:type="gramEnd"/>
-      <w:r>
-        <w:t xml:space="preserve"> um so gut wie möglich keine persönlichen Daten zu teilen</w:t>
+        <w:t>: Beim Hochladen von Bildern ist es möglich Achsenbeschriftungen auszublenden um so gut wie möglich keine persönlichen Daten zu teilen</w:t>
       </w:r>
     </w:p>
     <w:p/>
@@ -669,6 +690,139 @@
     </w:sectPr>
   </w:body>
 </w:document>
+</file>
+
+<file path=word/comments.xml><?xml version="1.0" encoding="utf-8"?>
+<w:comments xmlns:wpc="http://schemas.microsoft.com/office/word/2010/wordprocessingCanvas" xmlns:cx="http://schemas.microsoft.com/office/drawing/2014/chartex" xmlns:cx1="http://schemas.microsoft.com/office/drawing/2015/9/8/chartex" xmlns:cx2="http://schemas.microsoft.com/office/drawing/2015/10/21/chartex" xmlns:cx3="http://schemas.microsoft.com/office/drawing/2016/5/9/chartex" xmlns:cx4="http://schemas.microsoft.com/office/drawing/2016/5/10/chartex" xmlns:cx5="http://schemas.microsoft.com/office/drawing/2016/5/11/chartex" xmlns:cx6="http://schemas.microsoft.com/office/drawing/2016/5/12/chartex" xmlns:cx7="http://schemas.microsoft.com/office/drawing/2016/5/13/chartex" xmlns:cx8="http://schemas.microsoft.com/office/drawing/2016/5/14/chartex" xmlns:mc="http://schemas.openxmlformats.org/markup-compatibility/2006" xmlns:aink="http://schemas.microsoft.com/office/drawing/2016/ink" xmlns:am3d="http://schemas.microsoft.com/office/drawing/2017/model3d" xmlns:o="urn:schemas-microsoft-com:office:office" xmlns:r="http://schemas.openxmlformats.org/officeDocument/2006/relationships" xmlns:m="http://schemas.openxmlformats.org/officeDocument/2006/math" xmlns:v="urn:schemas-microsoft-com:vml" xmlns:wp14="http://schemas.microsoft.com/office/word/2010/wordprocessingDrawing" xmlns:wp="http://schemas.openxmlformats.org/drawingml/2006/wordprocessingDrawing" xmlns:w10="urn:schemas-microsoft-com:office:word" xmlns:w="http://schemas.openxmlformats.org/wordprocessingml/2006/main" xmlns:w14="http://schemas.microsoft.com/office/word/2010/wordml" xmlns:w15="http://schemas.microsoft.com/office/word/2012/wordml" xmlns:w16cex="http://schemas.microsoft.com/office/word/2018/wordml/cex" xmlns:w16cid="http://schemas.microsoft.com/office/word/2016/wordml/cid" xmlns:w16="http://schemas.microsoft.com/office/word/2018/wordml" xmlns:w16sdtdh="http://schemas.microsoft.com/office/word/2020/wordml/sdtdatahash" xmlns:w16se="http://schemas.microsoft.com/office/word/2015/wordml/symex" xmlns:wpg="http://schemas.microsoft.com/office/word/2010/wordprocessingGroup" xmlns:wpi="http://schemas.microsoft.com/office/word/2010/wordprocessingInk" xmlns:wne="http://schemas.microsoft.com/office/word/2006/wordml" xmlns:wps="http://schemas.microsoft.com/office/word/2010/wordprocessingShape" mc:Ignorable="w14 w15 w16se w16cid w16 w16cex w16sdtdh wp14">
+  <w:comment w:id="0" w:author="Arne Kuchenbecker" w:date="2021-11-17T14:20:00Z" w:initials="AK">
+    <w:p>
+      <w:pPr>
+        <w:pStyle w:val="Kommentartext"/>
+      </w:pPr>
+      <w:r>
+        <w:rPr>
+          <w:rStyle w:val="Kommentarzeichen"/>
+        </w:rPr>
+        <w:annotationRef/>
+      </w:r>
+      <w:r>
+        <w:t>Wechsel zum Graph-Anzeige-Bildschirm oder sowas wäre besser</w:t>
+      </w:r>
+    </w:p>
+  </w:comment>
+  <w:comment w:id="1" w:author="Arne Kuchenbecker" w:date="2021-11-17T14:22:00Z" w:initials="AK">
+    <w:p>
+      <w:pPr>
+        <w:pStyle w:val="Kommentartext"/>
+      </w:pPr>
+      <w:r>
+        <w:rPr>
+          <w:rStyle w:val="Kommentarzeichen"/>
+        </w:rPr>
+        <w:annotationRef/>
+      </w:r>
+      <w:r>
+        <w:t>Wo?</w:t>
+      </w:r>
+    </w:p>
+  </w:comment>
+  <w:comment w:id="2" w:author="Arne Kuchenbecker" w:date="2021-11-17T14:27:00Z" w:initials="AK">
+    <w:p>
+      <w:pPr>
+        <w:pStyle w:val="Kommentartext"/>
+      </w:pPr>
+      <w:r>
+        <w:rPr>
+          <w:rStyle w:val="Kommentarzeichen"/>
+        </w:rPr>
+        <w:annotationRef/>
+      </w:r>
+      <w:r>
+        <w:t xml:space="preserve">Gibt es serverseitig </w:t>
+      </w:r>
+      <w:proofErr w:type="spellStart"/>
+      <w:r>
+        <w:t>wartbarkeitskriterien</w:t>
+      </w:r>
+      <w:proofErr w:type="spellEnd"/>
+      <w:r>
+        <w:t>?</w:t>
+      </w:r>
+    </w:p>
+  </w:comment>
+  <w:comment w:id="3" w:author="Arne Kuchenbecker" w:date="2021-11-17T14:23:00Z" w:initials="AK">
+    <w:p>
+      <w:pPr>
+        <w:pStyle w:val="Kommentartext"/>
+      </w:pPr>
+      <w:r>
+        <w:rPr>
+          <w:rStyle w:val="Kommentarzeichen"/>
+        </w:rPr>
+        <w:annotationRef/>
+      </w:r>
+      <w:r>
+        <w:t>Neue Funktionen? Neue UI Elemente?</w:t>
+      </w:r>
+    </w:p>
+  </w:comment>
+  <w:comment w:id="4" w:author="Arne Kuchenbecker" w:date="2021-11-17T14:25:00Z" w:initials="AK">
+    <w:p>
+      <w:pPr>
+        <w:pStyle w:val="Kommentartext"/>
+      </w:pPr>
+      <w:r>
+        <w:rPr>
+          <w:rStyle w:val="Kommentarzeichen"/>
+        </w:rPr>
+        <w:annotationRef/>
+      </w:r>
+      <w:r>
+        <w:t>Gilt das auch bei „geplantem“ Schließen der App? (</w:t>
+      </w:r>
+      <w:proofErr w:type="spellStart"/>
+      <w:proofErr w:type="gramStart"/>
+      <w:r>
+        <w:t>zB</w:t>
+      </w:r>
+      <w:proofErr w:type="spellEnd"/>
+      <w:proofErr w:type="gramEnd"/>
+      <w:r>
+        <w:t xml:space="preserve"> weil zu lange im Hintergrund?) Muss der Nutzer die App richtig schließen, damit gespeichert wird?</w:t>
+      </w:r>
+    </w:p>
+  </w:comment>
+</w:comments>
+</file>
+
+<file path=word/commentsExtended.xml><?xml version="1.0" encoding="utf-8"?>
+<w15:commentsEx xmlns:wpc="http://schemas.microsoft.com/office/word/2010/wordprocessingCanvas" xmlns:cx="http://schemas.microsoft.com/office/drawing/2014/chartex" xmlns:cx1="http://schemas.microsoft.com/office/drawing/2015/9/8/chartex" xmlns:cx2="http://schemas.microsoft.com/office/drawing/2015/10/21/chartex" xmlns:cx3="http://schemas.microsoft.com/office/drawing/2016/5/9/chartex" xmlns:cx4="http://schemas.microsoft.com/office/drawing/2016/5/10/chartex" xmlns:cx5="http://schemas.microsoft.com/office/drawing/2016/5/11/chartex" xmlns:cx6="http://schemas.microsoft.com/office/drawing/2016/5/12/chartex" xmlns:cx7="http://schemas.microsoft.com/office/drawing/2016/5/13/chartex" xmlns:cx8="http://schemas.microsoft.com/office/drawing/2016/5/14/chartex" xmlns:mc="http://schemas.openxmlformats.org/markup-compatibility/2006" xmlns:aink="http://schemas.microsoft.com/office/drawing/2016/ink" xmlns:am3d="http://schemas.microsoft.com/office/drawing/2017/model3d" xmlns:o="urn:schemas-microsoft-com:office:office" xmlns:r="http://schemas.openxmlformats.org/officeDocument/2006/relationships" xmlns:m="http://schemas.openxmlformats.org/officeDocument/2006/math" xmlns:v="urn:schemas-microsoft-com:vml" xmlns:wp14="http://schemas.microsoft.com/office/word/2010/wordprocessingDrawing" xmlns:wp="http://schemas.openxmlformats.org/drawingml/2006/wordprocessingDrawing" xmlns:w10="urn:schemas-microsoft-com:office:word" xmlns:w="http://schemas.openxmlformats.org/wordprocessingml/2006/main" xmlns:w14="http://schemas.microsoft.com/office/word/2010/wordml" xmlns:w15="http://schemas.microsoft.com/office/word/2012/wordml" xmlns:w16cex="http://schemas.microsoft.com/office/word/2018/wordml/cex" xmlns:w16cid="http://schemas.microsoft.com/office/word/2016/wordml/cid" xmlns:w16="http://schemas.microsoft.com/office/word/2018/wordml" xmlns:w16sdtdh="http://schemas.microsoft.com/office/word/2020/wordml/sdtdatahash" xmlns:w16se="http://schemas.microsoft.com/office/word/2015/wordml/symex" xmlns:wpg="http://schemas.microsoft.com/office/word/2010/wordprocessingGroup" xmlns:wpi="http://schemas.microsoft.com/office/word/2010/wordprocessingInk" xmlns:wne="http://schemas.microsoft.com/office/word/2006/wordml" xmlns:wps="http://schemas.microsoft.com/office/word/2010/wordprocessingShape" mc:Ignorable="w14 w15 w16se w16cid w16 w16cex w16sdtdh wp14">
+  <w15:commentEx w15:paraId="3B6DE0DB" w15:done="0"/>
+  <w15:commentEx w15:paraId="59EB3E29" w15:done="0"/>
+  <w15:commentEx w15:paraId="74FA617B" w15:done="0"/>
+  <w15:commentEx w15:paraId="0036DBC0" w15:done="0"/>
+  <w15:commentEx w15:paraId="3E015B11" w15:done="0"/>
+</w15:commentsEx>
+</file>
+
+<file path=word/commentsExtensible.xml><?xml version="1.0" encoding="utf-8"?>
+<w16cex:commentsExtensible xmlns:wpc="http://schemas.microsoft.com/office/word/2010/wordprocessingCanvas" xmlns:cx="http://schemas.microsoft.com/office/drawing/2014/chartex" xmlns:cx1="http://schemas.microsoft.com/office/drawing/2015/9/8/chartex" xmlns:cx2="http://schemas.microsoft.com/office/drawing/2015/10/21/chartex" xmlns:cx3="http://schemas.microsoft.com/office/drawing/2016/5/9/chartex" xmlns:cx4="http://schemas.microsoft.com/office/drawing/2016/5/10/chartex" xmlns:cx5="http://schemas.microsoft.com/office/drawing/2016/5/11/chartex" xmlns:cx6="http://schemas.microsoft.com/office/drawing/2016/5/12/chartex" xmlns:cx7="http://schemas.microsoft.com/office/drawing/2016/5/13/chartex" xmlns:cx8="http://schemas.microsoft.com/office/drawing/2016/5/14/chartex" xmlns:mc="http://schemas.openxmlformats.org/markup-compatibility/2006" xmlns:aink="http://schemas.microsoft.com/office/drawing/2016/ink" xmlns:am3d="http://schemas.microsoft.com/office/drawing/2017/model3d" xmlns:o="urn:schemas-microsoft-com:office:office" xmlns:r="http://schemas.openxmlformats.org/officeDocument/2006/relationships" xmlns:m="http://schemas.openxmlformats.org/officeDocument/2006/math" xmlns:v="urn:schemas-microsoft-com:vml" xmlns:wp14="http://schemas.microsoft.com/office/word/2010/wordprocessingDrawing" xmlns:wp="http://schemas.openxmlformats.org/drawingml/2006/wordprocessingDrawing" xmlns:w10="urn:schemas-microsoft-com:office:word" xmlns:w="http://schemas.openxmlformats.org/wordprocessingml/2006/main" xmlns:w14="http://schemas.microsoft.com/office/word/2010/wordml" xmlns:w15="http://schemas.microsoft.com/office/word/2012/wordml" xmlns:w16cex="http://schemas.microsoft.com/office/word/2018/wordml/cex" xmlns:w16cid="http://schemas.microsoft.com/office/word/2016/wordml/cid" xmlns:w16="http://schemas.microsoft.com/office/word/2018/wordml" xmlns:w16sdtdh="http://schemas.microsoft.com/office/word/2020/wordml/sdtdatahash" xmlns:w16se="http://schemas.microsoft.com/office/word/2015/wordml/symex" xmlns:wpg="http://schemas.microsoft.com/office/word/2010/wordprocessingGroup" xmlns:wpi="http://schemas.microsoft.com/office/word/2010/wordprocessingInk" xmlns:wne="http://schemas.microsoft.com/office/word/2006/wordml" xmlns:wps="http://schemas.microsoft.com/office/word/2010/wordprocessingShape" mc:Ignorable="w14 w15 w16se w16cid w16 w16cex w16sdtdh wp14">
+  <w16cex:commentExtensible w16cex:durableId="253F8E27" w16cex:dateUtc="2021-11-17T13:20:00Z"/>
+  <w16cex:commentExtensible w16cex:durableId="253F8EBD" w16cex:dateUtc="2021-11-17T13:22:00Z"/>
+  <w16cex:commentExtensible w16cex:durableId="253F8FB9" w16cex:dateUtc="2021-11-17T13:27:00Z"/>
+  <w16cex:commentExtensible w16cex:durableId="253F8EED" w16cex:dateUtc="2021-11-17T13:23:00Z"/>
+  <w16cex:commentExtensible w16cex:durableId="253F8F6A" w16cex:dateUtc="2021-11-17T13:25:00Z"/>
+</w16cex:commentsExtensible>
+</file>
+
+<file path=word/commentsIds.xml><?xml version="1.0" encoding="utf-8"?>
+<w16cid:commentsIds xmlns:wpc="http://schemas.microsoft.com/office/word/2010/wordprocessingCanvas" xmlns:cx="http://schemas.microsoft.com/office/drawing/2014/chartex" xmlns:cx1="http://schemas.microsoft.com/office/drawing/2015/9/8/chartex" xmlns:cx2="http://schemas.microsoft.com/office/drawing/2015/10/21/chartex" xmlns:cx3="http://schemas.microsoft.com/office/drawing/2016/5/9/chartex" xmlns:cx4="http://schemas.microsoft.com/office/drawing/2016/5/10/chartex" xmlns:cx5="http://schemas.microsoft.com/office/drawing/2016/5/11/chartex" xmlns:cx6="http://schemas.microsoft.com/office/drawing/2016/5/12/chartex" xmlns:cx7="http://schemas.microsoft.com/office/drawing/2016/5/13/chartex" xmlns:cx8="http://schemas.microsoft.com/office/drawing/2016/5/14/chartex" xmlns:mc="http://schemas.openxmlformats.org/markup-compatibility/2006" xmlns:aink="http://schemas.microsoft.com/office/drawing/2016/ink" xmlns:am3d="http://schemas.microsoft.com/office/drawing/2017/model3d" xmlns:o="urn:schemas-microsoft-com:office:office" xmlns:r="http://schemas.openxmlformats.org/officeDocument/2006/relationships" xmlns:m="http://schemas.openxmlformats.org/officeDocument/2006/math" xmlns:v="urn:schemas-microsoft-com:vml" xmlns:wp14="http://schemas.microsoft.com/office/word/2010/wordprocessingDrawing" xmlns:wp="http://schemas.openxmlformats.org/drawingml/2006/wordprocessingDrawing" xmlns:w10="urn:schemas-microsoft-com:office:word" xmlns:w="http://schemas.openxmlformats.org/wordprocessingml/2006/main" xmlns:w14="http://schemas.microsoft.com/office/word/2010/wordml" xmlns:w15="http://schemas.microsoft.com/office/word/2012/wordml" xmlns:w16cex="http://schemas.microsoft.com/office/word/2018/wordml/cex" xmlns:w16cid="http://schemas.microsoft.com/office/word/2016/wordml/cid" xmlns:w16="http://schemas.microsoft.com/office/word/2018/wordml" xmlns:w16sdtdh="http://schemas.microsoft.com/office/word/2020/wordml/sdtdatahash" xmlns:w16se="http://schemas.microsoft.com/office/word/2015/wordml/symex" xmlns:wpg="http://schemas.microsoft.com/office/word/2010/wordprocessingGroup" xmlns:wpi="http://schemas.microsoft.com/office/word/2010/wordprocessingInk" xmlns:wne="http://schemas.microsoft.com/office/word/2006/wordml" xmlns:wps="http://schemas.microsoft.com/office/word/2010/wordprocessingShape" mc:Ignorable="w14 w15 w16se w16cid w16 w16cex w16sdtdh wp14">
+  <w16cid:commentId w16cid:paraId="3B6DE0DB" w16cid:durableId="253F8E27"/>
+  <w16cid:commentId w16cid:paraId="59EB3E29" w16cid:durableId="253F8EBD"/>
+  <w16cid:commentId w16cid:paraId="74FA617B" w16cid:durableId="253F8FB9"/>
+  <w16cid:commentId w16cid:paraId="0036DBC0" w16cid:durableId="253F8EED"/>
+  <w16cid:commentId w16cid:paraId="3E015B11" w16cid:durableId="253F8F6A"/>
+</w16cid:commentsIds>
 </file>
 
 <file path=word/numbering.xml><?xml version="1.0" encoding="utf-8"?>
@@ -789,6 +943,14 @@
     <w:abstractNumId w:val="0"/>
   </w:num>
 </w:numbering>
+</file>
+
+<file path=word/people.xml><?xml version="1.0" encoding="utf-8"?>
+<w15:people xmlns:wpc="http://schemas.microsoft.com/office/word/2010/wordprocessingCanvas" xmlns:cx="http://schemas.microsoft.com/office/drawing/2014/chartex" xmlns:cx1="http://schemas.microsoft.com/office/drawing/2015/9/8/chartex" xmlns:cx2="http://schemas.microsoft.com/office/drawing/2015/10/21/chartex" xmlns:cx3="http://schemas.microsoft.com/office/drawing/2016/5/9/chartex" xmlns:cx4="http://schemas.microsoft.com/office/drawing/2016/5/10/chartex" xmlns:cx5="http://schemas.microsoft.com/office/drawing/2016/5/11/chartex" xmlns:cx6="http://schemas.microsoft.com/office/drawing/2016/5/12/chartex" xmlns:cx7="http://schemas.microsoft.com/office/drawing/2016/5/13/chartex" xmlns:cx8="http://schemas.microsoft.com/office/drawing/2016/5/14/chartex" xmlns:mc="http://schemas.openxmlformats.org/markup-compatibility/2006" xmlns:aink="http://schemas.microsoft.com/office/drawing/2016/ink" xmlns:am3d="http://schemas.microsoft.com/office/drawing/2017/model3d" xmlns:o="urn:schemas-microsoft-com:office:office" xmlns:r="http://schemas.openxmlformats.org/officeDocument/2006/relationships" xmlns:m="http://schemas.openxmlformats.org/officeDocument/2006/math" xmlns:v="urn:schemas-microsoft-com:vml" xmlns:wp14="http://schemas.microsoft.com/office/word/2010/wordprocessingDrawing" xmlns:wp="http://schemas.openxmlformats.org/drawingml/2006/wordprocessingDrawing" xmlns:w10="urn:schemas-microsoft-com:office:word" xmlns:w="http://schemas.openxmlformats.org/wordprocessingml/2006/main" xmlns:w14="http://schemas.microsoft.com/office/word/2010/wordml" xmlns:w15="http://schemas.microsoft.com/office/word/2012/wordml" xmlns:w16cex="http://schemas.microsoft.com/office/word/2018/wordml/cex" xmlns:w16cid="http://schemas.microsoft.com/office/word/2016/wordml/cid" xmlns:w16="http://schemas.microsoft.com/office/word/2018/wordml" xmlns:w16sdtdh="http://schemas.microsoft.com/office/word/2020/wordml/sdtdatahash" xmlns:w16se="http://schemas.microsoft.com/office/word/2015/wordml/symex" xmlns:wpg="http://schemas.microsoft.com/office/word/2010/wordprocessingGroup" xmlns:wpi="http://schemas.microsoft.com/office/word/2010/wordprocessingInk" xmlns:wne="http://schemas.microsoft.com/office/word/2006/wordml" xmlns:wps="http://schemas.microsoft.com/office/word/2010/wordprocessingShape" mc:Ignorable="w14 w15 w16se w16cid w16 w16cex w16sdtdh wp14">
+  <w15:person w15:author="Arne Kuchenbecker">
+    <w15:presenceInfo w15:providerId="Windows Live" w15:userId="db175a3c41ac1644"/>
+  </w15:person>
+</w15:people>
 </file>
 
 <file path=word/styles.xml><?xml version="1.0" encoding="utf-8"?>
@@ -1332,6 +1494,71 @@
       <w:contextualSpacing/>
     </w:pPr>
   </w:style>
+  <w:style w:type="character" w:styleId="Kommentarzeichen">
+    <w:name w:val="annotation reference"/>
+    <w:basedOn w:val="Absatz-Standardschriftart"/>
+    <w:uiPriority w:val="99"/>
+    <w:semiHidden/>
+    <w:unhideWhenUsed/>
+    <w:rsid w:val="00C2042C"/>
+    <w:rPr>
+      <w:sz w:val="16"/>
+      <w:szCs w:val="16"/>
+    </w:rPr>
+  </w:style>
+  <w:style w:type="paragraph" w:styleId="Kommentartext">
+    <w:name w:val="annotation text"/>
+    <w:basedOn w:val="Standard"/>
+    <w:link w:val="KommentartextZchn"/>
+    <w:uiPriority w:val="99"/>
+    <w:semiHidden/>
+    <w:unhideWhenUsed/>
+    <w:rsid w:val="00C2042C"/>
+    <w:rPr>
+      <w:sz w:val="20"/>
+      <w:szCs w:val="20"/>
+    </w:rPr>
+  </w:style>
+  <w:style w:type="character" w:customStyle="1" w:styleId="KommentartextZchn">
+    <w:name w:val="Kommentartext Zchn"/>
+    <w:basedOn w:val="Absatz-Standardschriftart"/>
+    <w:link w:val="Kommentartext"/>
+    <w:uiPriority w:val="99"/>
+    <w:semiHidden/>
+    <w:rsid w:val="00C2042C"/>
+    <w:rPr>
+      <w:sz w:val="20"/>
+      <w:szCs w:val="20"/>
+    </w:rPr>
+  </w:style>
+  <w:style w:type="paragraph" w:styleId="Kommentarthema">
+    <w:name w:val="annotation subject"/>
+    <w:basedOn w:val="Kommentartext"/>
+    <w:next w:val="Kommentartext"/>
+    <w:link w:val="KommentarthemaZchn"/>
+    <w:uiPriority w:val="99"/>
+    <w:semiHidden/>
+    <w:unhideWhenUsed/>
+    <w:rsid w:val="00C2042C"/>
+    <w:rPr>
+      <w:b/>
+      <w:bCs/>
+    </w:rPr>
+  </w:style>
+  <w:style w:type="character" w:customStyle="1" w:styleId="KommentarthemaZchn">
+    <w:name w:val="Kommentarthema Zchn"/>
+    <w:basedOn w:val="KommentartextZchn"/>
+    <w:link w:val="Kommentarthema"/>
+    <w:uiPriority w:val="99"/>
+    <w:semiHidden/>
+    <w:rsid w:val="00C2042C"/>
+    <w:rPr>
+      <w:b/>
+      <w:bCs/>
+      <w:sz w:val="20"/>
+      <w:szCs w:val="20"/>
+    </w:rPr>
+  </w:style>
 </w:styles>
 </file>
 

</xml_diff>

<commit_message>
Protokoll 20.11.21 als word und pdf hinzugefuegt
</commit_message>
<xml_diff>
--- a/ErsteIdeeNFA.docx
+++ b/ErsteIdeeNFA.docx
@@ -14,6 +14,17 @@
       </w:r>
     </w:p>
     <w:p>
+      <w:r>
+        <w:t>!</w:t>
+      </w:r>
+      <w:r>
+        <w:t>!</w:t>
+      </w:r>
+      <w:r>
+        <w:t xml:space="preserve">! Server braucht noch mehr Funktionalität </w:t>
+      </w:r>
+    </w:p>
+    <w:p>
       <w:pPr>
         <w:rPr>
           <w:u w:val="single"/>
@@ -137,13 +148,11 @@
       <w:r>
         <w:t xml:space="preserve"> für den Refresh </w:t>
       </w:r>
-      <w:proofErr w:type="spellStart"/>
-      <w:r>
-        <w:t>button</w:t>
-      </w:r>
-      <w:proofErr w:type="spellEnd"/>
-      <w:r>
-        <w:t>?</w:t>
+      <w:r>
+        <w:t>B</w:t>
+      </w:r>
+      <w:r>
+        <w:t>utton?</w:t>
       </w:r>
       <w:r>
         <w:t>)</w:t>
@@ -215,763 +224,712 @@
     </w:p>
     <w:p>
       <w:r>
+        <w:t xml:space="preserve">NFA-P 40: Die </w:t>
+      </w:r>
+      <w:proofErr w:type="gramStart"/>
+      <w:r>
+        <w:t>Dauer</w:t>
+      </w:r>
+      <w:proofErr w:type="gramEnd"/>
+      <w:r>
+        <w:t xml:space="preserve"> bis Änderungen im Interface-Customizing gespeichert sind, dauert nicht länger als </w:t>
+      </w:r>
+      <w:r>
+        <w:rPr>
+          <w:highlight w:val="yellow"/>
+        </w:rPr>
+        <w:t>0.</w:t>
+      </w:r>
+      <w:r>
+        <w:rPr>
+          <w:highlight w:val="yellow"/>
+        </w:rPr>
+        <w:t>2</w:t>
+      </w:r>
+      <w:r>
+        <w:rPr>
+          <w:highlight w:val="yellow"/>
+        </w:rPr>
+        <w:t xml:space="preserve"> Sekunden</w:t>
+      </w:r>
+      <w:r>
+        <w:t xml:space="preserve">. </w:t>
+      </w:r>
+    </w:p>
+    <w:p>
+      <w:r>
+        <w:t xml:space="preserve">NFA-P 50: Die Dauer des Speichervorgangs bei Änderungen von bis zu </w:t>
+      </w:r>
+      <w:proofErr w:type="gramStart"/>
+      <w:r>
+        <w:rPr>
+          <w:highlight w:val="yellow"/>
+        </w:rPr>
+        <w:t>Anzahl</w:t>
+      </w:r>
+      <w:r>
+        <w:t xml:space="preserve">  Tabellenfeldern</w:t>
+      </w:r>
+      <w:proofErr w:type="gramEnd"/>
+      <w:r>
+        <w:t xml:space="preserve"> an der Tabelle dauert nicht </w:t>
+      </w:r>
+      <w:r>
+        <w:rPr>
+          <w:highlight w:val="yellow"/>
+        </w:rPr>
+        <w:t>länger als 0.2 Sekunden</w:t>
+      </w:r>
+    </w:p>
+    <w:p>
+      <w:r>
+        <w:t xml:space="preserve">NFA-P 60: Zum Anzeigen von Customizing- und Projektschablonen auf dem Server braucht </w:t>
+      </w:r>
+      <w:r>
+        <w:rPr>
+          <w:highlight w:val="yellow"/>
+        </w:rPr>
+        <w:t>Zeit</w:t>
+      </w:r>
+      <w:r>
+        <w:t xml:space="preserve"> bei </w:t>
+      </w:r>
+      <w:r>
+        <w:rPr>
+          <w:highlight w:val="yellow"/>
+        </w:rPr>
+        <w:t>Anzahl der Schablonen auf dem Server/Menge der Zugriffe/Internetverbindung</w:t>
+      </w:r>
+    </w:p>
+    <w:p>
+      <w:r>
+        <w:rPr>
+          <w:color w:val="FF0000"/>
+        </w:rPr>
         <w:t>NFA</w:t>
       </w:r>
       <w:r>
-        <w:t>-P 40</w:t>
-      </w:r>
-      <w:r>
-        <w:t xml:space="preserve">: Die </w:t>
+        <w:rPr>
+          <w:color w:val="FF0000"/>
+        </w:rPr>
+        <w:t>-P 70</w:t>
+      </w:r>
+      <w:r>
+        <w:t xml:space="preserve">: Von einer Instanz einer App aus kann </w:t>
+      </w:r>
+      <w:r>
+        <w:rPr>
+          <w:highlight w:val="yellow"/>
+        </w:rPr>
+        <w:t xml:space="preserve">höchstens </w:t>
+      </w:r>
+      <w:r>
+        <w:rPr>
+          <w:highlight w:val="yellow"/>
+        </w:rPr>
+        <w:t>Anzahl</w:t>
+      </w:r>
+      <w:r>
+        <w:rPr>
+          <w:highlight w:val="yellow"/>
+        </w:rPr>
+        <w:t xml:space="preserve"> mal</w:t>
+      </w:r>
+      <w:r>
+        <w:t xml:space="preserve"> in </w:t>
+      </w:r>
+      <w:r>
+        <w:rPr>
+          <w:highlight w:val="yellow"/>
+        </w:rPr>
+        <w:t>Zeit</w:t>
+      </w:r>
+      <w:r>
+        <w:t xml:space="preserve"> eine Schablone hochgeladen werden, wenn es </w:t>
+      </w:r>
+      <w:r>
+        <w:rPr>
+          <w:highlight w:val="yellow"/>
+        </w:rPr>
+        <w:t>diese</w:t>
+      </w:r>
+      <w:r>
+        <w:t xml:space="preserve"> oder eine nicht </w:t>
+      </w:r>
+      <w:r>
+        <w:rPr>
+          <w:highlight w:val="yellow"/>
+        </w:rPr>
+        <w:t>signifikant andere</w:t>
+      </w:r>
+      <w:r>
+        <w:t xml:space="preserve"> nicht schon gibt </w:t>
+      </w:r>
+    </w:p>
+    <w:p/>
+    <w:p>
+      <w:pPr>
+        <w:rPr>
+          <w:u w:val="single"/>
+        </w:rPr>
+      </w:pPr>
+      <w:r>
+        <w:rPr>
+          <w:u w:val="single"/>
+        </w:rPr>
+        <w:t>Benutzbarkeit</w:t>
+      </w:r>
+    </w:p>
+    <w:p>
+      <w:r>
+        <w:t>NFA</w:t>
+      </w:r>
+      <w:r>
+        <w:t xml:space="preserve">-B </w:t>
       </w:r>
       <w:proofErr w:type="gramStart"/>
       <w:r>
-        <w:t>Dauer</w:t>
+        <w:t>10</w:t>
+      </w:r>
+      <w:r>
+        <w:t xml:space="preserve"> </w:t>
+      </w:r>
+      <w:r>
+        <w:t>:</w:t>
       </w:r>
       <w:proofErr w:type="gramEnd"/>
       <w:r>
-        <w:t xml:space="preserve"> bis Änderungen im Interface-Customizing gespeichert sind, dauert nicht länger als </w:t>
-      </w:r>
-      <w:r>
-        <w:rPr>
-          <w:highlight w:val="yellow"/>
-        </w:rPr>
-        <w:t>0.</w:t>
-      </w:r>
-      <w:r>
-        <w:rPr>
-          <w:highlight w:val="yellow"/>
-        </w:rPr>
-        <w:t>2</w:t>
-      </w:r>
-      <w:r>
-        <w:rPr>
-          <w:highlight w:val="yellow"/>
-        </w:rPr>
-        <w:t xml:space="preserve"> Sekunden</w:t>
+        <w:t xml:space="preserve"> </w:t>
+      </w:r>
+      <w:r>
+        <w:rPr>
+          <w:highlight w:val="yellow"/>
+        </w:rPr>
+        <w:t>Jeder Nutzende</w:t>
+      </w:r>
+      <w:r>
+        <w:t xml:space="preserve"> soll </w:t>
+      </w:r>
+      <w:r>
+        <w:t xml:space="preserve">Projektschablonen runterladen und Daten eintragen </w:t>
+      </w:r>
+      <w:r>
+        <w:t>können</w:t>
+      </w:r>
+      <w:r>
+        <w:t xml:space="preserve"> </w:t>
+      </w:r>
+      <w:r>
+        <w:t xml:space="preserve">und dabei nur noch </w:t>
+      </w:r>
+      <w:r>
+        <w:rPr>
+          <w:highlight w:val="yellow"/>
+        </w:rPr>
+        <w:t>Anzahl</w:t>
+      </w:r>
+      <w:r>
+        <w:t xml:space="preserve"> Fehler in </w:t>
+      </w:r>
+      <w:r>
+        <w:rPr>
+          <w:highlight w:val="yellow"/>
+        </w:rPr>
+        <w:t>Zeitspanne</w:t>
+      </w:r>
+      <w:r>
+        <w:t xml:space="preserve"> machen.</w:t>
+      </w:r>
+    </w:p>
+    <w:p>
+      <w:r>
+        <w:t>NFA</w:t>
+      </w:r>
+      <w:r>
+        <w:t>-B</w:t>
+      </w:r>
+      <w:r>
+        <w:t xml:space="preserve"> 20</w:t>
+      </w:r>
+      <w:r>
+        <w:t xml:space="preserve">: Nach ein </w:t>
+      </w:r>
+      <w:r>
+        <w:rPr>
+          <w:highlight w:val="yellow"/>
+        </w:rPr>
+        <w:t>bisschen Übung</w:t>
+      </w:r>
+      <w:r>
+        <w:t xml:space="preserve"> </w:t>
+      </w:r>
+      <w:r>
+        <w:t>kann</w:t>
+      </w:r>
+      <w:r>
+        <w:t xml:space="preserve"> </w:t>
+      </w:r>
+      <w:r>
+        <w:rPr>
+          <w:highlight w:val="yellow"/>
+        </w:rPr>
+        <w:t>jeder Nutze</w:t>
+      </w:r>
+      <w:r>
+        <w:t>nde</w:t>
+      </w:r>
+      <w:r>
+        <w:t xml:space="preserve"> ein Projekt erstellen</w:t>
+      </w:r>
+      <w:r>
+        <w:t xml:space="preserve">, dabei macht diese nur noch </w:t>
+      </w:r>
+      <w:r>
+        <w:rPr>
+          <w:highlight w:val="yellow"/>
+        </w:rPr>
+        <w:t>Anzahl</w:t>
+      </w:r>
+      <w:r>
+        <w:t xml:space="preserve"> Fehler in </w:t>
+      </w:r>
+      <w:r>
+        <w:rPr>
+          <w:highlight w:val="yellow"/>
+        </w:rPr>
+        <w:t>Zeitspanne</w:t>
+      </w:r>
+      <w:r>
+        <w:t>.</w:t>
+      </w:r>
+    </w:p>
+    <w:p>
+      <w:r>
+        <w:t>NFA</w:t>
+      </w:r>
+      <w:r>
+        <w:t>-B</w:t>
+      </w:r>
+      <w:r>
+        <w:t xml:space="preserve"> 30</w:t>
+      </w:r>
+      <w:r>
+        <w:t xml:space="preserve">: </w:t>
+      </w:r>
+      <w:r>
+        <w:rPr>
+          <w:highlight w:val="yellow"/>
+        </w:rPr>
+        <w:t>nach bestimmt viel Übung</w:t>
+      </w:r>
+      <w:r>
+        <w:t xml:space="preserve"> kann ein </w:t>
+      </w:r>
+      <w:r>
+        <w:t>Nutze</w:t>
+      </w:r>
+      <w:r>
+        <w:t>nder</w:t>
+      </w:r>
+      <w:r>
+        <w:t xml:space="preserve"> alle Funktionen, </w:t>
+      </w:r>
+      <w:r>
+        <w:t xml:space="preserve">die </w:t>
+      </w:r>
+      <w:proofErr w:type="gramStart"/>
+      <w:r>
+        <w:t>in den Pflicht</w:t>
+      </w:r>
+      <w:proofErr w:type="gramEnd"/>
+      <w:r>
+        <w:t xml:space="preserve"> funktionalen Anforderungen stehen</w:t>
+      </w:r>
+      <w:r>
+        <w:t xml:space="preserve">, </w:t>
+      </w:r>
+      <w:r>
+        <w:t xml:space="preserve">benutzen. Dabei macht er höchstens Anzahl </w:t>
+      </w:r>
+      <w:r>
+        <w:rPr>
+          <w:highlight w:val="yellow"/>
+        </w:rPr>
+        <w:t>Fehler</w:t>
+      </w:r>
+      <w:r>
+        <w:t xml:space="preserve"> pro </w:t>
+      </w:r>
+      <w:r>
+        <w:rPr>
+          <w:highlight w:val="yellow"/>
+        </w:rPr>
+        <w:t>Zeitspanne</w:t>
+      </w:r>
+      <w:r>
+        <w:t>.</w:t>
+      </w:r>
+    </w:p>
+    <w:p>
+      <w:r>
+        <w:t xml:space="preserve">NFA-B 40: Ein </w:t>
+      </w:r>
+      <w:r>
+        <w:rPr>
+          <w:highlight w:val="yellow"/>
+        </w:rPr>
+        <w:t xml:space="preserve">geübter </w:t>
+      </w:r>
+      <w:r>
+        <w:rPr>
+          <w:highlight w:val="yellow"/>
+        </w:rPr>
+        <w:t>Nutzender</w:t>
+      </w:r>
+      <w:r>
+        <w:t xml:space="preserve"> braucht höchstens </w:t>
+      </w:r>
+      <w:r>
+        <w:rPr>
+          <w:highlight w:val="yellow"/>
+        </w:rPr>
+        <w:t>30 Sekunden</w:t>
+      </w:r>
+      <w:r>
+        <w:t xml:space="preserve"> abzüglich Ladezeiten, um einmal ein neues Datum in die Tabelle einzutragen (siehe Anwendungsfall (- App öffnen, Projekt öffnen, Datum in die Schnittstelle eingeben, App schließen) </w:t>
+      </w:r>
+    </w:p>
+    <w:p>
+      <w:r>
+        <w:lastRenderedPageBreak/>
+        <w:t xml:space="preserve">NFA-B 50: Durch eine Push Nachricht braucht der Nutzer nur noch </w:t>
+      </w:r>
+      <w:r>
+        <w:rPr>
+          <w:highlight w:val="yellow"/>
+        </w:rPr>
+        <w:t>10 Sekunden</w:t>
+      </w:r>
+      <w:r>
+        <w:t xml:space="preserve"> abzüglich Ladezeiten, zum Eintragen eines neuen Datums </w:t>
+      </w:r>
+      <w:r>
+        <w:sym w:font="Wingdings" w:char="F0E0"/>
+      </w:r>
+      <w:r>
+        <w:t>Anwendungsfall (Auf Push Nachricht drücken, Datum eintragen, App schließen)</w:t>
+      </w:r>
+    </w:p>
+    <w:p/>
+    <w:p>
+      <w:r>
+        <w:t>NFA</w:t>
+      </w:r>
+      <w:r>
+        <w:t>-B</w:t>
+      </w:r>
+      <w:r>
+        <w:t xml:space="preserve"> 60</w:t>
+      </w:r>
+      <w:r>
+        <w:t xml:space="preserve">: Bei falscher </w:t>
+      </w:r>
+      <w:r>
+        <w:t xml:space="preserve">Eingabe in die Inputfelder und die Tabelle </w:t>
+      </w:r>
+      <w:r>
+        <w:t xml:space="preserve">gibt es eine Fehlermeldung und eine </w:t>
+      </w:r>
+      <w:r>
+        <w:rPr>
+          <w:highlight w:val="yellow"/>
+        </w:rPr>
+        <w:t>direkte Möglichkei</w:t>
+      </w:r>
+      <w:r>
+        <w:t xml:space="preserve">t seinen Fehler zu korrigieren, </w:t>
+      </w:r>
+      <w:r>
+        <w:rPr>
+          <w:highlight w:val="yellow"/>
+        </w:rPr>
+        <w:t xml:space="preserve">ohne, dass die App </w:t>
+      </w:r>
+      <w:r>
+        <w:t>einfriert, also nicht mehr reagiert.</w:t>
+      </w:r>
+      <w:r>
+        <w:t xml:space="preserve"> (Ein Graph kann auch nur bei korrekten Werten in der Tabelle erstellt werden)</w:t>
+      </w:r>
+    </w:p>
+    <w:p>
+      <w:r>
+        <w:t>NFA</w:t>
+      </w:r>
+      <w:r>
+        <w:t>-B 70</w:t>
+      </w:r>
+      <w:r>
+        <w:t>: Beschreibung/ Titel werden auf den Bil</w:t>
+      </w:r>
+      <w:r>
+        <w:t>d</w:t>
+      </w:r>
+      <w:r>
+        <w:t>sch</w:t>
+      </w:r>
+      <w:r>
+        <w:t>ir</w:t>
+      </w:r>
+      <w:r>
+        <w:t xml:space="preserve">m </w:t>
+      </w:r>
+      <w:r>
+        <w:rPr>
+          <w:highlight w:val="yellow"/>
+        </w:rPr>
+        <w:t>angepasst</w:t>
+      </w:r>
+      <w:r>
+        <w:t xml:space="preserve">, sodass sie </w:t>
+      </w:r>
+      <w:r>
+        <w:rPr>
+          <w:highlight w:val="yellow"/>
+        </w:rPr>
+        <w:t>lesbar</w:t>
+      </w:r>
+      <w:r>
+        <w:t xml:space="preserve"> bleiben </w:t>
+      </w:r>
+      <w:r>
+        <w:rPr>
+          <w:highlight w:val="yellow"/>
+        </w:rPr>
+        <w:t xml:space="preserve">(Größe? </w:t>
+      </w:r>
+      <w:proofErr w:type="gramStart"/>
+      <w:r>
+        <w:rPr>
+          <w:highlight w:val="yellow"/>
+        </w:rPr>
+        <w:t>Mindestgröße?,</w:t>
+      </w:r>
+      <w:proofErr w:type="gramEnd"/>
+      <w:r>
+        <w:rPr>
+          <w:highlight w:val="yellow"/>
+        </w:rPr>
+        <w:t xml:space="preserve"> Max Buchstabenanzahl?</w:t>
+      </w:r>
+      <w:r>
+        <w:rPr>
+          <w:highlight w:val="yellow"/>
+        </w:rPr>
+        <w:t>, im Verhältnis zum Bildschirm</w:t>
+      </w:r>
+      <w:r>
+        <w:rPr>
+          <w:highlight w:val="yellow"/>
+        </w:rPr>
+        <w:t>)</w:t>
+      </w:r>
+    </w:p>
+    <w:p/>
+    <w:p>
+      <w:r>
+        <w:t xml:space="preserve">NFA-B 80: unterstützt bis Android </w:t>
+      </w:r>
+      <w:r>
+        <w:rPr>
+          <w:highlight w:val="yellow"/>
+        </w:rPr>
+        <w:t>Version XX</w:t>
+      </w:r>
+      <w:r>
+        <w:t xml:space="preserve"> uneingeschränkt</w:t>
+      </w:r>
+    </w:p>
+    <w:p>
+      <w:r>
+        <w:t xml:space="preserve">NFA-B 90: unterstützt bis Android </w:t>
+      </w:r>
+      <w:r>
+        <w:rPr>
+          <w:highlight w:val="yellow"/>
+        </w:rPr>
+        <w:t>Version YY</w:t>
+      </w:r>
+      <w:r>
+        <w:t xml:space="preserve"> </w:t>
+      </w:r>
+      <w:r>
+        <w:rPr>
+          <w:highlight w:val="yellow"/>
+        </w:rPr>
+        <w:t>mit Einschränkungen</w:t>
+      </w:r>
+    </w:p>
+    <w:p/>
+    <w:p>
+      <w:pPr>
+        <w:rPr>
+          <w:u w:val="single"/>
+        </w:rPr>
+      </w:pPr>
+      <w:r>
+        <w:rPr>
+          <w:u w:val="single"/>
+        </w:rPr>
+        <w:t>Wartbarkeit</w:t>
+      </w:r>
+    </w:p>
+    <w:p>
+      <w:r>
+        <w:t>NFA</w:t>
+      </w:r>
+      <w:r>
+        <w:t>-W 10</w:t>
+      </w:r>
+      <w:r>
+        <w:t xml:space="preserve">: Der Server ist so modular, sodass man </w:t>
+      </w:r>
+      <w:r>
+        <w:rPr>
+          <w:highlight w:val="yellow"/>
+        </w:rPr>
+        <w:t>einfach</w:t>
+      </w:r>
+      <w:r>
+        <w:t xml:space="preserve"> den Nutzenden erlauben kann </w:t>
+      </w:r>
+      <w:r>
+        <w:rPr>
+          <w:highlight w:val="yellow"/>
+        </w:rPr>
+        <w:t>eigene Bilder, Projektschablonen, Customizing Einstellungen</w:t>
+      </w:r>
+      <w:r>
+        <w:t xml:space="preserve"> hochzuladen</w:t>
+      </w:r>
+    </w:p>
+    <w:p/>
+    <w:p>
+      <w:r>
+        <w:t>NFA</w:t>
+      </w:r>
+      <w:r>
+        <w:t>-W 10</w:t>
+      </w:r>
+      <w:r>
+        <w:t xml:space="preserve">: Die App ist so modular, sodass man </w:t>
+      </w:r>
+      <w:r>
+        <w:rPr>
+          <w:highlight w:val="yellow"/>
+        </w:rPr>
+        <w:t>einfach</w:t>
+      </w:r>
+      <w:r>
+        <w:t xml:space="preserve"> </w:t>
+      </w:r>
+      <w:r>
+        <w:rPr>
+          <w:highlight w:val="yellow"/>
+        </w:rPr>
+        <w:t>neue Graphen</w:t>
+      </w:r>
+      <w:r>
+        <w:rPr>
+          <w:highlight w:val="yellow"/>
+        </w:rPr>
+        <w:t>, neue Funktionen, neue UI Elemente</w:t>
+      </w:r>
+      <w:r>
+        <w:t xml:space="preserve"> hinzufügen kann</w:t>
+      </w:r>
+    </w:p>
+    <w:p/>
+    <w:p>
+      <w:pPr>
+        <w:rPr>
+          <w:u w:val="single"/>
+        </w:rPr>
+      </w:pPr>
+      <w:r>
+        <w:rPr>
+          <w:u w:val="single"/>
+        </w:rPr>
+        <w:t xml:space="preserve">Zuverlässigkeit: </w:t>
+      </w:r>
+    </w:p>
+    <w:p>
+      <w:r>
+        <w:t>NFA</w:t>
+      </w:r>
+      <w:r>
+        <w:t>-Z 10</w:t>
+      </w:r>
+      <w:r>
+        <w:t>: ohne Internetverbindung kann auf eigene Projekte zugegriffen</w:t>
+      </w:r>
+      <w:r>
+        <w:t xml:space="preserve"> und bearbeitet</w:t>
+      </w:r>
+      <w:r>
+        <w:t xml:space="preserve"> werden und Graphen erstellt werden</w:t>
+      </w:r>
+    </w:p>
+    <w:p>
+      <w:r>
+        <w:t>NFA</w:t>
+      </w:r>
+      <w:r>
+        <w:t>-Z 20</w:t>
+      </w:r>
+      <w:r>
+        <w:t xml:space="preserve">: Bei Abbruch der Internetverbindung während des Zugriffs auf den Server erscheint </w:t>
+      </w:r>
+      <w:r>
+        <w:rPr>
+          <w:highlight w:val="yellow"/>
+        </w:rPr>
+        <w:t>eine Meldung</w:t>
+      </w:r>
+      <w:r>
+        <w:rPr>
+          <w:highlight w:val="yellow"/>
+        </w:rPr>
+        <w:t xml:space="preserve"> der Fehlenden Internetverbindung</w:t>
+      </w:r>
+      <w:r>
+        <w:t xml:space="preserve">, die App </w:t>
+      </w:r>
+      <w:r>
+        <w:t>f</w:t>
+      </w:r>
+      <w:r>
+        <w:t xml:space="preserve">unktioniert </w:t>
+      </w:r>
+      <w:r>
+        <w:rPr>
+          <w:highlight w:val="yellow"/>
+        </w:rPr>
+        <w:t>direkt</w:t>
+      </w:r>
+      <w:r>
+        <w:t xml:space="preserve"> im Offline-Modus weiter</w:t>
       </w:r>
       <w:r>
         <w:t xml:space="preserve">. </w:t>
       </w:r>
-    </w:p>
-    <w:p>
-      <w:r>
-        <w:t>NFA</w:t>
-      </w:r>
-      <w:r>
-        <w:t>-P 50</w:t>
-      </w:r>
-      <w:r>
-        <w:t xml:space="preserve">: Die Dauer des Speichervorgangs bei Änderungen von bis zu </w:t>
-      </w:r>
-      <w:proofErr w:type="gramStart"/>
-      <w:r>
-        <w:rPr>
-          <w:highlight w:val="yellow"/>
-        </w:rPr>
-        <w:t>Anzahl</w:t>
-      </w:r>
-      <w:r>
-        <w:t xml:space="preserve">  Tabellenfeldern</w:t>
-      </w:r>
-      <w:proofErr w:type="gramEnd"/>
-      <w:r>
-        <w:t xml:space="preserve"> an der Tabelle dauert nicht </w:t>
-      </w:r>
-      <w:r>
-        <w:rPr>
-          <w:highlight w:val="yellow"/>
-        </w:rPr>
-        <w:t>länger als 0.2 Sekunden</w:t>
-      </w:r>
-    </w:p>
-    <w:p>
-      <w:r>
-        <w:t>NFA</w:t>
-      </w:r>
-      <w:r>
-        <w:t>-P 60</w:t>
-      </w:r>
-      <w:r>
-        <w:t xml:space="preserve">: Zum Anzeigen von Customizing- und Projektschablonen auf dem Server braucht </w:t>
-      </w:r>
-      <w:r>
-        <w:rPr>
-          <w:highlight w:val="yellow"/>
-        </w:rPr>
-        <w:t>Zeit</w:t>
-      </w:r>
-      <w:r>
-        <w:t xml:space="preserve"> bei </w:t>
-      </w:r>
-      <w:r>
-        <w:rPr>
-          <w:highlight w:val="yellow"/>
-        </w:rPr>
-        <w:t>Anzahl der Schablonen auf dem Server/Menge der Zugriffe/Internetverbindung</w:t>
-      </w:r>
-    </w:p>
-    <w:p>
-      <w:r>
-        <w:rPr>
-          <w:color w:val="FF0000"/>
-        </w:rPr>
-        <w:t>NFA</w:t>
-      </w:r>
-      <w:r>
-        <w:rPr>
-          <w:color w:val="FF0000"/>
-        </w:rPr>
-        <w:t>-P 70</w:t>
-      </w:r>
-      <w:r>
-        <w:t xml:space="preserve">: Von einer Instanz einer App aus kann </w:t>
-      </w:r>
-      <w:r>
-        <w:rPr>
-          <w:highlight w:val="yellow"/>
-        </w:rPr>
-        <w:t xml:space="preserve">höchstens </w:t>
-      </w:r>
-      <w:r>
-        <w:rPr>
-          <w:highlight w:val="yellow"/>
-        </w:rPr>
-        <w:t>Anzahl</w:t>
-      </w:r>
-      <w:r>
-        <w:rPr>
-          <w:highlight w:val="yellow"/>
-        </w:rPr>
-        <w:t xml:space="preserve"> mal</w:t>
-      </w:r>
-      <w:r>
-        <w:t xml:space="preserve"> in </w:t>
-      </w:r>
-      <w:r>
-        <w:rPr>
-          <w:highlight w:val="yellow"/>
-        </w:rPr>
-        <w:t>Zeit</w:t>
-      </w:r>
-      <w:r>
-        <w:t xml:space="preserve"> eine Schablone hochgeladen werden, wenn es </w:t>
-      </w:r>
-      <w:r>
-        <w:rPr>
-          <w:highlight w:val="yellow"/>
-        </w:rPr>
-        <w:t>diese</w:t>
-      </w:r>
-      <w:r>
-        <w:t xml:space="preserve"> oder eine nicht </w:t>
-      </w:r>
-      <w:r>
-        <w:rPr>
-          <w:highlight w:val="yellow"/>
-        </w:rPr>
-        <w:t>signifikant andere</w:t>
-      </w:r>
-      <w:r>
-        <w:t xml:space="preserve"> nicht schon gibt </w:t>
-      </w:r>
-    </w:p>
-    <w:p/>
-    <w:p>
-      <w:pPr>
-        <w:rPr>
-          <w:u w:val="single"/>
-        </w:rPr>
-      </w:pPr>
-      <w:r>
-        <w:rPr>
-          <w:u w:val="single"/>
-        </w:rPr>
-        <w:t>Benutzbarkeit</w:t>
-      </w:r>
-    </w:p>
-    <w:p>
-      <w:r>
-        <w:t>NFA</w:t>
-      </w:r>
-      <w:r>
-        <w:t xml:space="preserve">-B </w:t>
-      </w:r>
-      <w:proofErr w:type="gramStart"/>
-      <w:r>
-        <w:t>10</w:t>
-      </w:r>
       <w:r>
         <w:t xml:space="preserve"> </w:t>
       </w:r>
-      <w:r>
-        <w:t>:</w:t>
-      </w:r>
-      <w:proofErr w:type="gramEnd"/>
-      <w:r>
-        <w:t xml:space="preserve"> </w:t>
-      </w:r>
-      <w:r>
-        <w:rPr>
-          <w:highlight w:val="yellow"/>
-        </w:rPr>
-        <w:t>Jeder Nutzende</w:t>
-      </w:r>
-      <w:r>
-        <w:t xml:space="preserve"> soll </w:t>
-      </w:r>
-      <w:r>
-        <w:t xml:space="preserve">Projektschablonen runterladen und Daten eintragen </w:t>
-      </w:r>
-      <w:r>
-        <w:t>können</w:t>
-      </w:r>
-      <w:r>
-        <w:t xml:space="preserve"> </w:t>
-      </w:r>
-      <w:r>
-        <w:t xml:space="preserve">und dabei nur noch </w:t>
-      </w:r>
-      <w:r>
-        <w:rPr>
-          <w:highlight w:val="yellow"/>
-        </w:rPr>
-        <w:t>Anzahl</w:t>
-      </w:r>
-      <w:r>
-        <w:t xml:space="preserve"> Fehler in </w:t>
-      </w:r>
-      <w:r>
-        <w:rPr>
-          <w:highlight w:val="yellow"/>
-        </w:rPr>
-        <w:t>Zeitspanne</w:t>
-      </w:r>
-      <w:r>
-        <w:t xml:space="preserve"> machen.</w:t>
-      </w:r>
-    </w:p>
-    <w:p>
-      <w:r>
-        <w:t>NFA</w:t>
-      </w:r>
-      <w:r>
-        <w:t>-B</w:t>
-      </w:r>
-      <w:r>
-        <w:t xml:space="preserve"> 20</w:t>
-      </w:r>
-      <w:r>
-        <w:t xml:space="preserve">: Nach ein </w:t>
-      </w:r>
-      <w:r>
-        <w:rPr>
-          <w:highlight w:val="yellow"/>
-        </w:rPr>
-        <w:t>bisschen Übung</w:t>
-      </w:r>
-      <w:r>
-        <w:t xml:space="preserve"> </w:t>
-      </w:r>
-      <w:r>
-        <w:t>kann</w:t>
-      </w:r>
-      <w:r>
-        <w:t xml:space="preserve"> </w:t>
-      </w:r>
-      <w:r>
-        <w:rPr>
-          <w:highlight w:val="yellow"/>
-        </w:rPr>
-        <w:t>jeder Nutze</w:t>
-      </w:r>
-      <w:r>
-        <w:t>nde</w:t>
-      </w:r>
-      <w:r>
-        <w:t xml:space="preserve"> ein Projekt erstellen</w:t>
-      </w:r>
-      <w:r>
-        <w:t xml:space="preserve">, dabei macht diese nur </w:t>
-      </w:r>
-      <w:r>
-        <w:t xml:space="preserve">noch </w:t>
-      </w:r>
-      <w:r>
-        <w:rPr>
-          <w:highlight w:val="yellow"/>
-        </w:rPr>
-        <w:t>Anzahl</w:t>
-      </w:r>
-      <w:r>
-        <w:t xml:space="preserve"> Fehler in </w:t>
-      </w:r>
-      <w:r>
-        <w:rPr>
-          <w:highlight w:val="yellow"/>
-        </w:rPr>
-        <w:t>Zeitspanne</w:t>
-      </w:r>
-      <w:r>
-        <w:t>.</w:t>
-      </w:r>
-    </w:p>
-    <w:p>
-      <w:r>
-        <w:t>NFA</w:t>
-      </w:r>
-      <w:r>
-        <w:t>-B</w:t>
-      </w:r>
-      <w:r>
-        <w:t xml:space="preserve"> 30</w:t>
-      </w:r>
-      <w:r>
-        <w:t xml:space="preserve">: </w:t>
-      </w:r>
-      <w:r>
-        <w:rPr>
-          <w:highlight w:val="yellow"/>
-        </w:rPr>
-        <w:t>nach bestimmt viel Übung</w:t>
-      </w:r>
-      <w:r>
-        <w:t xml:space="preserve"> kann ein </w:t>
-      </w:r>
-      <w:r>
-        <w:t>Nutze</w:t>
-      </w:r>
-      <w:r>
-        <w:t>nder</w:t>
-      </w:r>
-      <w:r>
-        <w:t xml:space="preserve"> alle Funktionen, </w:t>
-      </w:r>
-      <w:r>
-        <w:t xml:space="preserve">die </w:t>
-      </w:r>
-      <w:proofErr w:type="gramStart"/>
-      <w:r>
-        <w:t>in den Pflicht</w:t>
-      </w:r>
-      <w:proofErr w:type="gramEnd"/>
-      <w:r>
-        <w:t xml:space="preserve"> funktionalen Anforderungen stehen</w:t>
-      </w:r>
-      <w:r>
-        <w:t xml:space="preserve">, </w:t>
-      </w:r>
-      <w:r>
-        <w:t xml:space="preserve">benutzen. Dabei macht er höchstens Anzahl </w:t>
-      </w:r>
-      <w:r>
-        <w:rPr>
-          <w:highlight w:val="yellow"/>
-        </w:rPr>
-        <w:t>Fehler</w:t>
-      </w:r>
-      <w:r>
-        <w:t xml:space="preserve"> pro </w:t>
-      </w:r>
-      <w:r>
-        <w:rPr>
-          <w:highlight w:val="yellow"/>
-        </w:rPr>
-        <w:t>Zeitspanne</w:t>
-      </w:r>
-      <w:r>
-        <w:t>.</w:t>
-      </w:r>
-    </w:p>
-    <w:p>
-      <w:r>
-        <w:t>NFA-B</w:t>
-      </w:r>
-      <w:r>
-        <w:t xml:space="preserve"> 40</w:t>
-      </w:r>
-      <w:r>
-        <w:t xml:space="preserve">: Ein </w:t>
-      </w:r>
-      <w:r>
-        <w:rPr>
-          <w:highlight w:val="yellow"/>
-        </w:rPr>
-        <w:t xml:space="preserve">geübter </w:t>
-      </w:r>
-      <w:r>
-        <w:rPr>
-          <w:highlight w:val="yellow"/>
-        </w:rPr>
-        <w:t>Nutzender</w:t>
-      </w:r>
-      <w:r>
-        <w:t xml:space="preserve"> braucht höchstens </w:t>
-      </w:r>
-      <w:r>
-        <w:rPr>
-          <w:highlight w:val="yellow"/>
-        </w:rPr>
-        <w:t>30 Sekunden</w:t>
-      </w:r>
-      <w:r>
-        <w:t xml:space="preserve"> abzüglich Ladezeiten, um einmal ein neues Datum in die Tabelle einzutragen (siehe Anwendungsfall (- App öffnen, Projekt öffnen, Datum in die Schnittstelle eingeben, App schließen) </w:t>
-      </w:r>
-    </w:p>
-    <w:p>
-      <w:r>
-        <w:lastRenderedPageBreak/>
-        <w:t>NFA-B</w:t>
-      </w:r>
-      <w:r>
-        <w:t xml:space="preserve"> 50</w:t>
-      </w:r>
-      <w:r>
-        <w:t xml:space="preserve">: Durch eine Push Nachricht braucht der Nutzer nur noch </w:t>
-      </w:r>
-      <w:r>
-        <w:rPr>
-          <w:highlight w:val="yellow"/>
-        </w:rPr>
-        <w:t>10 Sekunden</w:t>
-      </w:r>
-      <w:r>
-        <w:t xml:space="preserve"> abzüglich Ladezeiten, zum Eintragen eines neuen Datums </w:t>
-      </w:r>
-      <w:r>
-        <w:sym w:font="Wingdings" w:char="F0E0"/>
-      </w:r>
-      <w:r>
-        <w:t>Anwendungsfall (Auf Push Nachricht drücken, Datum eintragen, App schließen)</w:t>
-      </w:r>
-    </w:p>
-    <w:p/>
-    <w:p>
-      <w:r>
-        <w:t>NFA</w:t>
-      </w:r>
-      <w:r>
-        <w:t>-B</w:t>
-      </w:r>
-      <w:r>
-        <w:t xml:space="preserve"> 60</w:t>
-      </w:r>
-      <w:r>
-        <w:t xml:space="preserve">: Bei falscher </w:t>
-      </w:r>
-      <w:r>
-        <w:t xml:space="preserve">Eingabe in die Inputfelder und die Tabelle </w:t>
-      </w:r>
-      <w:r>
-        <w:t xml:space="preserve">gibt es eine Fehlermeldung und eine </w:t>
-      </w:r>
-      <w:r>
-        <w:rPr>
-          <w:highlight w:val="yellow"/>
-        </w:rPr>
-        <w:t>direkte Möglichkei</w:t>
-      </w:r>
-      <w:r>
-        <w:t xml:space="preserve">t seinen Fehler zu korrigieren, </w:t>
-      </w:r>
-      <w:r>
-        <w:rPr>
-          <w:highlight w:val="yellow"/>
-        </w:rPr>
-        <w:t xml:space="preserve">ohne, dass die App </w:t>
-      </w:r>
-      <w:r>
-        <w:t>einfriert, also nicht mehr reagiert.</w:t>
-      </w:r>
-      <w:r>
-        <w:t xml:space="preserve"> (Ein Graph kann auch nur bei korrekten Werten in der Tabelle erstellt werden)</w:t>
-      </w:r>
-    </w:p>
-    <w:p>
-      <w:r>
-        <w:t>NFA</w:t>
-      </w:r>
-      <w:r>
-        <w:t>-B 70</w:t>
-      </w:r>
-      <w:r>
-        <w:t>: Beschreibung/ Titel werden auf den Bil</w:t>
-      </w:r>
-      <w:r>
-        <w:t>d</w:t>
-      </w:r>
-      <w:r>
-        <w:t>sch</w:t>
-      </w:r>
-      <w:r>
-        <w:t>ir</w:t>
-      </w:r>
-      <w:r>
-        <w:t xml:space="preserve">m </w:t>
-      </w:r>
-      <w:r>
-        <w:rPr>
-          <w:highlight w:val="yellow"/>
-        </w:rPr>
-        <w:t>angepasst</w:t>
-      </w:r>
-      <w:r>
-        <w:t xml:space="preserve">, sodass sie </w:t>
-      </w:r>
-      <w:r>
-        <w:rPr>
-          <w:highlight w:val="yellow"/>
-        </w:rPr>
-        <w:t>lesbar</w:t>
-      </w:r>
-      <w:r>
-        <w:t xml:space="preserve"> bleiben </w:t>
-      </w:r>
-      <w:r>
-        <w:rPr>
-          <w:highlight w:val="yellow"/>
-        </w:rPr>
-        <w:t xml:space="preserve">(Größe? </w:t>
-      </w:r>
-      <w:proofErr w:type="gramStart"/>
-      <w:r>
-        <w:rPr>
-          <w:highlight w:val="yellow"/>
-        </w:rPr>
-        <w:t>Mindestgröße?,</w:t>
-      </w:r>
-      <w:proofErr w:type="gramEnd"/>
-      <w:r>
-        <w:rPr>
-          <w:highlight w:val="yellow"/>
-        </w:rPr>
-        <w:t xml:space="preserve"> Max Buchstabenanzahl?</w:t>
-      </w:r>
-      <w:r>
-        <w:rPr>
-          <w:highlight w:val="yellow"/>
-        </w:rPr>
-        <w:t>, im Verhältnis zum Bildschirm</w:t>
-      </w:r>
-      <w:r>
-        <w:rPr>
-          <w:highlight w:val="yellow"/>
-        </w:rPr>
-        <w:t>)</w:t>
-      </w:r>
-    </w:p>
-    <w:p/>
-    <w:p>
-      <w:r>
-        <w:t>NFA-B</w:t>
-      </w:r>
-      <w:r>
-        <w:t xml:space="preserve"> 80</w:t>
-      </w:r>
-      <w:r>
-        <w:t xml:space="preserve">: unterstützt bis Android </w:t>
-      </w:r>
-      <w:r>
-        <w:rPr>
-          <w:highlight w:val="yellow"/>
-        </w:rPr>
-        <w:t>Version XX</w:t>
-      </w:r>
-      <w:r>
-        <w:t xml:space="preserve"> uneingeschränkt</w:t>
-      </w:r>
-    </w:p>
-    <w:p>
-      <w:r>
-        <w:t>NFA-B</w:t>
-      </w:r>
-      <w:r>
-        <w:t xml:space="preserve"> 90</w:t>
-      </w:r>
-      <w:r>
-        <w:t xml:space="preserve">: unterstützt bis Android </w:t>
-      </w:r>
-      <w:r>
-        <w:rPr>
-          <w:highlight w:val="yellow"/>
-        </w:rPr>
-        <w:t>Version YY</w:t>
-      </w:r>
-      <w:r>
-        <w:t xml:space="preserve"> </w:t>
-      </w:r>
-      <w:r>
-        <w:rPr>
-          <w:highlight w:val="yellow"/>
-        </w:rPr>
-        <w:t>mit Einschränkungen</w:t>
-      </w:r>
-    </w:p>
-    <w:p/>
-    <w:p>
-      <w:pPr>
-        <w:rPr>
-          <w:u w:val="single"/>
-        </w:rPr>
-      </w:pPr>
-      <w:r>
-        <w:rPr>
-          <w:u w:val="single"/>
-        </w:rPr>
-        <w:t>Wartbarkeit</w:t>
-      </w:r>
-    </w:p>
-    <w:p>
-      <w:r>
-        <w:t>NFA</w:t>
-      </w:r>
-      <w:r>
-        <w:t>-W 10</w:t>
-      </w:r>
-      <w:r>
-        <w:t xml:space="preserve">: Der Server ist so modular, sodass man </w:t>
-      </w:r>
-      <w:r>
-        <w:rPr>
-          <w:highlight w:val="yellow"/>
-        </w:rPr>
-        <w:t>einfach</w:t>
-      </w:r>
-      <w:r>
-        <w:t xml:space="preserve"> den Nutzenden erlauben kann </w:t>
-      </w:r>
-      <w:r>
-        <w:rPr>
-          <w:highlight w:val="yellow"/>
-        </w:rPr>
-        <w:t>eigene Bilder, Projektschablonen, Customizing Einstellungen</w:t>
-      </w:r>
-      <w:r>
-        <w:t xml:space="preserve"> hochzuladen</w:t>
-      </w:r>
-    </w:p>
-    <w:p/>
-    <w:p>
-      <w:r>
-        <w:t>NFA</w:t>
-      </w:r>
-      <w:r>
-        <w:t>-W 10</w:t>
-      </w:r>
-      <w:r>
-        <w:t xml:space="preserve">: Die App ist so modular, sodass man </w:t>
-      </w:r>
-      <w:r>
-        <w:rPr>
-          <w:highlight w:val="yellow"/>
-        </w:rPr>
-        <w:t>einfach</w:t>
-      </w:r>
-      <w:r>
-        <w:t xml:space="preserve"> </w:t>
-      </w:r>
-      <w:r>
-        <w:rPr>
-          <w:highlight w:val="yellow"/>
-        </w:rPr>
-        <w:t>neue Graphen</w:t>
-      </w:r>
-      <w:r>
-        <w:rPr>
-          <w:highlight w:val="yellow"/>
-        </w:rPr>
-        <w:t>, neue Funktionen, neue UI Elemente</w:t>
-      </w:r>
-      <w:r>
-        <w:t xml:space="preserve"> hinzufügen kann</w:t>
-      </w:r>
-    </w:p>
-    <w:p/>
-    <w:p>
-      <w:pPr>
-        <w:rPr>
-          <w:u w:val="single"/>
-        </w:rPr>
-      </w:pPr>
-      <w:r>
-        <w:rPr>
-          <w:u w:val="single"/>
-        </w:rPr>
-        <w:t xml:space="preserve">Zuverlässigkeit: </w:t>
-      </w:r>
-    </w:p>
-    <w:p>
-      <w:r>
-        <w:t>NFA</w:t>
-      </w:r>
-      <w:r>
-        <w:t>-Z 10</w:t>
-      </w:r>
-      <w:r>
-        <w:t>: ohne Internetverbindung kann auf eigene Projekte zugegriffen</w:t>
-      </w:r>
-      <w:r>
-        <w:t xml:space="preserve"> und bearbeitet</w:t>
-      </w:r>
-      <w:r>
-        <w:t xml:space="preserve"> werden und Graphen erstellt werden</w:t>
-      </w:r>
-    </w:p>
-    <w:p>
-      <w:r>
-        <w:t>NFA</w:t>
-      </w:r>
-      <w:r>
-        <w:t>-Z 20</w:t>
-      </w:r>
-      <w:r>
-        <w:t xml:space="preserve">: Bei Abbruch der Internetverbindung während des Zugriffs auf den Server erscheint </w:t>
-      </w:r>
-      <w:r>
-        <w:rPr>
-          <w:highlight w:val="yellow"/>
-        </w:rPr>
-        <w:t>eine Meldung</w:t>
-      </w:r>
-      <w:r>
-        <w:rPr>
-          <w:highlight w:val="yellow"/>
-        </w:rPr>
-        <w:t xml:space="preserve"> der Fehlenden Internetverbindung</w:t>
-      </w:r>
-      <w:r>
-        <w:t xml:space="preserve">, die App </w:t>
-      </w:r>
-      <w:r>
-        <w:t>f</w:t>
-      </w:r>
-      <w:r>
-        <w:t xml:space="preserve">unktioniert </w:t>
-      </w:r>
-      <w:r>
-        <w:rPr>
-          <w:highlight w:val="yellow"/>
-        </w:rPr>
-        <w:t>direkt</w:t>
-      </w:r>
-      <w:r>
-        <w:t xml:space="preserve"> im Offline-Modus weiter</w:t>
-      </w:r>
-      <w:r>
-        <w:t xml:space="preserve">. </w:t>
-      </w:r>
-      <w:r>
-        <w:t xml:space="preserve"> </w:t>
-      </w:r>
-    </w:p>
-    <w:p>
-      <w:r>
-        <w:t>NFA</w:t>
-      </w:r>
-      <w:r>
-        <w:t>-Z 30</w:t>
-      </w:r>
-      <w:r>
-        <w:t>: Bei schließen der App und wenn diese in den Hintergrund gestellt wird, werden alle Änderungen, die bis dahin getroffen wurden, gespeichert, solange aus dem Feld zum Eintragen der Änderung wieder herausgeklickt wird.</w:t>
+    </w:p>
+    <w:p>
+      <w:r>
+        <w:t>NFA-Z 30: Bei schließen der App und wenn diese in den Hintergrund gestellt wird, werden alle Änderungen, die bis dahin getroffen wurden, gespeichert, solange aus dem Feld zum Eintragen der Änderung wieder herausgeklickt wird.</w:t>
       </w:r>
     </w:p>
     <w:p>

</xml_diff>

<commit_message>
ErsteIdeeNFA aktualisiert, da erste Version der NFA schon in Overeaf stehen
</commit_message>
<xml_diff>
--- a/ErsteIdeeNFA.docx
+++ b/ErsteIdeeNFA.docx
@@ -14,22 +14,22 @@
       </w:r>
     </w:p>
     <w:p>
-      <w:r>
-        <w:t>!</w:t>
-      </w:r>
-      <w:r>
-        <w:t>!</w:t>
-      </w:r>
-      <w:r>
-        <w:t xml:space="preserve">! Server braucht noch mehr Funktionalität </w:t>
-      </w:r>
-    </w:p>
-    <w:p>
       <w:pPr>
         <w:rPr>
           <w:u w:val="single"/>
         </w:rPr>
       </w:pPr>
+      <w:r>
+        <w:t xml:space="preserve">In </w:t>
+      </w:r>
+      <w:proofErr w:type="spellStart"/>
+      <w:r>
+        <w:t>Overleaf</w:t>
+      </w:r>
+      <w:proofErr w:type="spellEnd"/>
+      <w:r>
+        <w:t xml:space="preserve"> stehen alle drinnen mit Pseudowerten, allerdings sind keine Einträge davon schon im Glossar, das fehlt noch. </w:t>
+      </w:r>
     </w:p>
     <w:p>
       <w:pPr>

</xml_diff>